<commit_message>
CM - Edited Group Statement
</commit_message>
<xml_diff>
--- a/Group Statement..docx
+++ b/Group Statement..docx
@@ -8,7 +8,6 @@
           <w:b/>
         </w:rPr>
       </w:pPr>
-      <w:bookmarkStart w:id="0" w:name="_GoBack"/>
       <w:r>
         <w:rPr>
           <w:b/>
@@ -214,7 +213,16 @@
           <w:sz w:val="20"/>
           <w:szCs w:val="20"/>
         </w:rPr>
-        <w:t xml:space="preserve"> UI.</w:t>
+        <w:t xml:space="preserve"> UI and Git Bash, to allow more practice on the command line</w:t>
+      </w:r>
+      <w:r>
+        <w:rPr>
+          <w:rFonts w:ascii="Segoe UI" w:hAnsi="Segoe UI" w:cs="Segoe UI"/>
+          <w:color w:val="000000"/>
+          <w:sz w:val="20"/>
+          <w:szCs w:val="20"/>
+        </w:rPr>
+        <w:t>, when it comes to doing new branch changes.</w:t>
       </w:r>
     </w:p>
     <w:p>
@@ -229,80 +237,217 @@
           <w:szCs w:val="20"/>
         </w:rPr>
       </w:pPr>
+      <w:r>
+        <w:rPr>
+          <w:rFonts w:ascii="Segoe UI" w:hAnsi="Segoe UI" w:cs="Segoe UI"/>
+          <w:color w:val="000000"/>
+          <w:sz w:val="20"/>
+          <w:szCs w:val="20"/>
+        </w:rPr>
+        <w:t>We</w:t>
+      </w:r>
+      <w:r>
+        <w:rPr>
+          <w:rFonts w:ascii="Segoe UI" w:hAnsi="Segoe UI" w:cs="Segoe UI"/>
+          <w:color w:val="000000"/>
+          <w:sz w:val="20"/>
+          <w:szCs w:val="20"/>
+        </w:rPr>
+        <w:t xml:space="preserve"> each had</w:t>
+      </w:r>
+      <w:r>
+        <w:rPr>
+          <w:rFonts w:ascii="Segoe UI" w:hAnsi="Segoe UI" w:cs="Segoe UI"/>
+          <w:color w:val="000000"/>
+          <w:sz w:val="20"/>
+          <w:szCs w:val="20"/>
+        </w:rPr>
+        <w:t xml:space="preserve"> our own individual feature branches where we made changes</w:t>
+      </w:r>
+      <w:r>
+        <w:rPr>
+          <w:rFonts w:ascii="Segoe UI" w:hAnsi="Segoe UI" w:cs="Segoe UI"/>
+          <w:color w:val="000000"/>
+          <w:sz w:val="20"/>
+          <w:szCs w:val="20"/>
+        </w:rPr>
+        <w:t xml:space="preserve"> using command git branch and git checkout, to create the branches and have them checked so we could start working on them</w:t>
+      </w:r>
+      <w:r>
+        <w:rPr>
+          <w:rFonts w:ascii="Segoe UI" w:hAnsi="Segoe UI" w:cs="Segoe UI"/>
+          <w:color w:val="000000"/>
+          <w:sz w:val="20"/>
+          <w:szCs w:val="20"/>
+        </w:rPr>
+        <w:t>. We also created a develop branch where would push our changes to share them with the rest of the group</w:t>
+      </w:r>
+      <w:r>
+        <w:rPr>
+          <w:rFonts w:ascii="Segoe UI" w:hAnsi="Segoe UI" w:cs="Segoe UI"/>
+          <w:color w:val="000000"/>
+          <w:sz w:val="20"/>
+          <w:szCs w:val="20"/>
+        </w:rPr>
+        <w:t>, we did this as our secondary base line to show development from the branches into the develop branch</w:t>
+      </w:r>
+      <w:r>
+        <w:rPr>
+          <w:rFonts w:ascii="Segoe UI" w:hAnsi="Segoe UI" w:cs="Segoe UI"/>
+          <w:color w:val="000000"/>
+          <w:sz w:val="20"/>
+          <w:szCs w:val="20"/>
+        </w:rPr>
+        <w:t>. On</w:t>
+      </w:r>
+      <w:r>
+        <w:rPr>
+          <w:rFonts w:ascii="Segoe UI" w:hAnsi="Segoe UI" w:cs="Segoe UI"/>
+          <w:color w:val="000000"/>
+          <w:sz w:val="20"/>
+          <w:szCs w:val="20"/>
+        </w:rPr>
+        <w:t>c</w:t>
+      </w:r>
+      <w:r>
+        <w:rPr>
+          <w:rFonts w:ascii="Segoe UI" w:hAnsi="Segoe UI" w:cs="Segoe UI"/>
+          <w:color w:val="000000"/>
+          <w:sz w:val="20"/>
+          <w:szCs w:val="20"/>
+        </w:rPr>
+        <w:t>e those changes were finalised and we had decided the files are ready to submit we</w:t>
+      </w:r>
+      <w:r>
+        <w:rPr>
+          <w:rFonts w:ascii="Segoe UI" w:hAnsi="Segoe UI" w:cs="Segoe UI"/>
+          <w:color w:val="000000"/>
+          <w:sz w:val="20"/>
+          <w:szCs w:val="20"/>
+        </w:rPr>
+        <w:t xml:space="preserve"> moved them to the master branch</w:t>
+      </w:r>
+      <w:r>
+        <w:rPr>
+          <w:rFonts w:ascii="Segoe UI" w:hAnsi="Segoe UI" w:cs="Segoe UI"/>
+          <w:color w:val="000000"/>
+          <w:sz w:val="20"/>
+          <w:szCs w:val="20"/>
+        </w:rPr>
+        <w:t xml:space="preserve"> as our main base line so it means that one has the previous changes, such something happen during the develop branch. This essentially means that we have branches linked to Develop, and then develop linked to master.</w:t>
+      </w:r>
     </w:p>
     <w:p>
       <w:pPr>
         <w:autoSpaceDE w:val="0"/>
         <w:autoSpaceDN w:val="0"/>
         <w:spacing w:before="40" w:after="40" w:line="240" w:lineRule="auto"/>
-        <w:rPr>
-          <w:rFonts w:ascii="Segoe UI" w:hAnsi="Segoe UI" w:cs="Segoe UI"/>
-          <w:color w:val="000000"/>
-          <w:sz w:val="20"/>
-          <w:szCs w:val="20"/>
-        </w:rPr>
-      </w:pPr>
-      <w:r>
-        <w:rPr>
-          <w:rFonts w:ascii="Segoe UI" w:hAnsi="Segoe UI" w:cs="Segoe UI"/>
-          <w:color w:val="000000"/>
-          <w:sz w:val="20"/>
-          <w:szCs w:val="20"/>
-        </w:rPr>
-        <w:t>We</w:t>
-      </w:r>
-      <w:r>
-        <w:rPr>
-          <w:rFonts w:ascii="Segoe UI" w:hAnsi="Segoe UI" w:cs="Segoe UI"/>
-          <w:color w:val="000000"/>
-          <w:sz w:val="20"/>
-          <w:szCs w:val="20"/>
-        </w:rPr>
-        <w:t xml:space="preserve"> each had</w:t>
-      </w:r>
-      <w:r>
-        <w:rPr>
-          <w:rFonts w:ascii="Segoe UI" w:hAnsi="Segoe UI" w:cs="Segoe UI"/>
-          <w:color w:val="000000"/>
-          <w:sz w:val="20"/>
-          <w:szCs w:val="20"/>
-        </w:rPr>
-        <w:t xml:space="preserve"> our own individual feature branches where we made changes. We also created a develop branch where would push our changes to share them with the rest of the group. On</w:t>
-      </w:r>
-      <w:r>
-        <w:rPr>
-          <w:rFonts w:ascii="Segoe UI" w:hAnsi="Segoe UI" w:cs="Segoe UI"/>
-          <w:color w:val="000000"/>
-          <w:sz w:val="20"/>
-          <w:szCs w:val="20"/>
-        </w:rPr>
-        <w:t>c</w:t>
-      </w:r>
-      <w:r>
-        <w:rPr>
-          <w:rFonts w:ascii="Segoe UI" w:hAnsi="Segoe UI" w:cs="Segoe UI"/>
-          <w:color w:val="000000"/>
-          <w:sz w:val="20"/>
-          <w:szCs w:val="20"/>
-        </w:rPr>
-        <w:t>e those changes were finalised and we had decided the files are ready to submit we</w:t>
-      </w:r>
-      <w:r>
-        <w:rPr>
-          <w:rFonts w:ascii="Segoe UI" w:hAnsi="Segoe UI" w:cs="Segoe UI"/>
-          <w:color w:val="000000"/>
-          <w:sz w:val="20"/>
-          <w:szCs w:val="20"/>
-        </w:rPr>
-        <w:t xml:space="preserve"> moved them to the master branch.</w:t>
-      </w:r>
+      </w:pPr>
     </w:p>
     <w:p>
       <w:pPr>
         <w:autoSpaceDE w:val="0"/>
         <w:autoSpaceDN w:val="0"/>
         <w:spacing w:before="40" w:after="40" w:line="240" w:lineRule="auto"/>
-      </w:pPr>
+        <w:rPr>
+          <w:rFonts w:ascii="Segoe UI" w:hAnsi="Segoe UI" w:cs="Segoe UI"/>
+          <w:color w:val="000000"/>
+          <w:sz w:val="20"/>
+          <w:szCs w:val="20"/>
+        </w:rPr>
+      </w:pPr>
+      <w:r>
+        <w:rPr>
+          <w:rFonts w:ascii="Segoe UI" w:hAnsi="Segoe UI" w:cs="Segoe UI"/>
+          <w:color w:val="000000"/>
+          <w:sz w:val="20"/>
+          <w:szCs w:val="20"/>
+        </w:rPr>
+        <w:t>Every time we stared working on something we’d have to fetch, and pull any changes that may have been made so that we do not override each other’s changes.</w:t>
+      </w:r>
+      <w:r>
+        <w:rPr>
+          <w:rFonts w:ascii="Segoe UI" w:hAnsi="Segoe UI" w:cs="Segoe UI"/>
+          <w:color w:val="000000"/>
+          <w:sz w:val="20"/>
+          <w:szCs w:val="20"/>
+        </w:rPr>
+        <w:t xml:space="preserve"> We also made sure that we were working on different parts of the pr</w:t>
+      </w:r>
+      <w:r>
+        <w:rPr>
+          <w:rFonts w:ascii="Segoe UI" w:hAnsi="Segoe UI" w:cs="Segoe UI"/>
+          <w:color w:val="000000"/>
+          <w:sz w:val="20"/>
+          <w:szCs w:val="20"/>
+        </w:rPr>
+        <w:t>oject to prevent any major changes before we worked on updating and merging.</w:t>
+      </w:r>
+      <w:r>
+        <w:rPr>
+          <w:rFonts w:ascii="Segoe UI" w:hAnsi="Segoe UI" w:cs="Segoe UI"/>
+          <w:color w:val="000000"/>
+          <w:sz w:val="20"/>
+          <w:szCs w:val="20"/>
+        </w:rPr>
+        <w:t xml:space="preserve"> </w:t>
+      </w:r>
+      <w:r>
+        <w:rPr>
+          <w:rFonts w:ascii="Segoe UI" w:hAnsi="Segoe UI" w:cs="Segoe UI"/>
+          <w:color w:val="000000"/>
+          <w:sz w:val="20"/>
+          <w:szCs w:val="20"/>
+        </w:rPr>
+        <w:t>We also</w:t>
+      </w:r>
+      <w:r>
+        <w:rPr>
+          <w:rFonts w:ascii="Segoe UI" w:hAnsi="Segoe UI" w:cs="Segoe UI"/>
+          <w:color w:val="000000"/>
+          <w:sz w:val="20"/>
+          <w:szCs w:val="20"/>
+        </w:rPr>
+        <w:t xml:space="preserve"> did pull requests</w:t>
+      </w:r>
+      <w:r>
+        <w:rPr>
+          <w:rFonts w:ascii="Segoe UI" w:hAnsi="Segoe UI" w:cs="Segoe UI"/>
+          <w:color w:val="000000"/>
+          <w:sz w:val="20"/>
+          <w:szCs w:val="20"/>
+        </w:rPr>
+        <w:t xml:space="preserve"> to allow other collaborators to check the changes and comment if needed</w:t>
+      </w:r>
+      <w:r>
+        <w:rPr>
+          <w:rFonts w:ascii="Segoe UI" w:hAnsi="Segoe UI" w:cs="Segoe UI"/>
+          <w:color w:val="000000"/>
+          <w:sz w:val="20"/>
+          <w:szCs w:val="20"/>
+        </w:rPr>
+        <w:t xml:space="preserve">, and </w:t>
+      </w:r>
+      <w:r>
+        <w:rPr>
+          <w:rFonts w:ascii="Segoe UI" w:hAnsi="Segoe UI" w:cs="Segoe UI"/>
+          <w:color w:val="000000"/>
+          <w:sz w:val="20"/>
+          <w:szCs w:val="20"/>
+        </w:rPr>
+        <w:t>merges</w:t>
+      </w:r>
+      <w:r>
+        <w:rPr>
+          <w:rFonts w:ascii="Segoe UI" w:hAnsi="Segoe UI" w:cs="Segoe UI"/>
+          <w:color w:val="000000"/>
+          <w:sz w:val="20"/>
+          <w:szCs w:val="20"/>
+        </w:rPr>
+        <w:t>.</w:t>
+      </w:r>
+      <w:bookmarkStart w:id="0" w:name="_GoBack"/>
+      <w:bookmarkEnd w:id="0"/>
     </w:p>
     <w:p>
       <w:pPr>
@@ -316,70 +461,12 @@
           <w:szCs w:val="20"/>
         </w:rPr>
       </w:pPr>
-      <w:r>
-        <w:rPr>
-          <w:rFonts w:ascii="Segoe UI" w:hAnsi="Segoe UI" w:cs="Segoe UI"/>
-          <w:color w:val="000000"/>
-          <w:sz w:val="20"/>
-          <w:szCs w:val="20"/>
-        </w:rPr>
-        <w:t xml:space="preserve">Every time we stared working on something we’d have to fetch, and pull any changes that may have been made so that we do not override each other’s changes. </w:t>
-      </w:r>
-      <w:r>
-        <w:rPr>
-          <w:rFonts w:ascii="Segoe UI" w:hAnsi="Segoe UI" w:cs="Segoe UI"/>
-          <w:color w:val="000000"/>
-          <w:sz w:val="20"/>
-          <w:szCs w:val="20"/>
-        </w:rPr>
-        <w:t>We also</w:t>
-      </w:r>
-      <w:r>
-        <w:rPr>
-          <w:rFonts w:ascii="Segoe UI" w:hAnsi="Segoe UI" w:cs="Segoe UI"/>
-          <w:color w:val="000000"/>
-          <w:sz w:val="20"/>
-          <w:szCs w:val="20"/>
-        </w:rPr>
-        <w:t xml:space="preserve"> did pull requests, and </w:t>
-      </w:r>
-      <w:r>
-        <w:rPr>
-          <w:rFonts w:ascii="Segoe UI" w:hAnsi="Segoe UI" w:cs="Segoe UI"/>
-          <w:color w:val="000000"/>
-          <w:sz w:val="20"/>
-          <w:szCs w:val="20"/>
-        </w:rPr>
-        <w:t>merges</w:t>
-      </w:r>
-      <w:r>
-        <w:rPr>
-          <w:rFonts w:ascii="Segoe UI" w:hAnsi="Segoe UI" w:cs="Segoe UI"/>
-          <w:color w:val="000000"/>
-          <w:sz w:val="20"/>
-          <w:szCs w:val="20"/>
-        </w:rPr>
-        <w:t>.</w:t>
-      </w:r>
     </w:p>
     <w:p>
       <w:pPr>
         <w:autoSpaceDE w:val="0"/>
         <w:autoSpaceDN w:val="0"/>
         <w:spacing w:before="40" w:after="40" w:line="240" w:lineRule="auto"/>
-        <w:rPr>
-          <w:rFonts w:ascii="Segoe UI" w:hAnsi="Segoe UI" w:cs="Segoe UI"/>
-          <w:color w:val="000000"/>
-          <w:sz w:val="20"/>
-          <w:szCs w:val="20"/>
-        </w:rPr>
-      </w:pPr>
-    </w:p>
-    <w:p>
-      <w:pPr>
-        <w:autoSpaceDE w:val="0"/>
-        <w:autoSpaceDN w:val="0"/>
-        <w:spacing w:before="40" w:after="40" w:line="240" w:lineRule="auto"/>
       </w:pPr>
       <w:r>
         <w:rPr>
@@ -433,7 +520,6 @@
         </w:rPr>
         <w:t>(Still to be edited)</w:t>
       </w:r>
-      <w:bookmarkEnd w:id="0"/>
     </w:p>
     <w:sectPr>
       <w:headerReference w:type="default" r:id="rId7"/>

</xml_diff>

<commit_message>
My portion of Group Statement
Added my additions to the group statement, and made a few minor grammatical changes (missing words etc).
</commit_message>
<xml_diff>
--- a/Group Statement..docx
+++ b/Group Statement..docx
@@ -1,6 +1,6 @@
 
 <file path=word/document.xml><?xml version="1.0" encoding="utf-8"?>
-<w:document xmlns:wpc="http://schemas.microsoft.com/office/word/2010/wordprocessingCanvas" xmlns:cx="http://schemas.microsoft.com/office/drawing/2014/chartex" xmlns:cx1="http://schemas.microsoft.com/office/drawing/2015/9/8/chartex" xmlns:mc="http://schemas.openxmlformats.org/markup-compatibility/2006" xmlns:o="urn:schemas-microsoft-com:office:office" xmlns:r="http://schemas.openxmlformats.org/officeDocument/2006/relationships" xmlns:m="http://schemas.openxmlformats.org/officeDocument/2006/math" xmlns:v="urn:schemas-microsoft-com:vml" xmlns:wp14="http://schemas.microsoft.com/office/word/2010/wordprocessingDrawing" xmlns:wp="http://schemas.openxmlformats.org/drawingml/2006/wordprocessingDrawing" xmlns:w10="urn:schemas-microsoft-com:office:word" xmlns:w="http://schemas.openxmlformats.org/wordprocessingml/2006/main" xmlns:w14="http://schemas.microsoft.com/office/word/2010/wordml" xmlns:w15="http://schemas.microsoft.com/office/word/2012/wordml" xmlns:w16se="http://schemas.microsoft.com/office/word/2015/wordml/symex" xmlns:wpg="http://schemas.microsoft.com/office/word/2010/wordprocessingGroup" xmlns:wpi="http://schemas.microsoft.com/office/word/2010/wordprocessingInk" xmlns:wne="http://schemas.microsoft.com/office/word/2006/wordml" xmlns:wps="http://schemas.microsoft.com/office/word/2010/wordprocessingShape" mc:Ignorable="w14 w15 w16se wp14">
+<w:document xmlns:wpc="http://schemas.microsoft.com/office/word/2010/wordprocessingCanvas" xmlns:cx="http://schemas.microsoft.com/office/drawing/2014/chartex" xmlns:cx1="http://schemas.microsoft.com/office/drawing/2015/9/8/chartex" xmlns:cx2="http://schemas.microsoft.com/office/drawing/2015/10/21/chartex" xmlns:cx3="http://schemas.microsoft.com/office/drawing/2016/5/9/chartex" xmlns:cx4="http://schemas.microsoft.com/office/drawing/2016/5/10/chartex" xmlns:cx5="http://schemas.microsoft.com/office/drawing/2016/5/11/chartex" xmlns:cx6="http://schemas.microsoft.com/office/drawing/2016/5/12/chartex" xmlns:cx7="http://schemas.microsoft.com/office/drawing/2016/5/13/chartex" xmlns:cx8="http://schemas.microsoft.com/office/drawing/2016/5/14/chartex" xmlns:mc="http://schemas.openxmlformats.org/markup-compatibility/2006" xmlns:aink="http://schemas.microsoft.com/office/drawing/2016/ink" xmlns:am3d="http://schemas.microsoft.com/office/drawing/2017/model3d" xmlns:o="urn:schemas-microsoft-com:office:office" xmlns:r="http://schemas.openxmlformats.org/officeDocument/2006/relationships" xmlns:m="http://schemas.openxmlformats.org/officeDocument/2006/math" xmlns:v="urn:schemas-microsoft-com:vml" xmlns:wp14="http://schemas.microsoft.com/office/word/2010/wordprocessingDrawing" xmlns:wp="http://schemas.openxmlformats.org/drawingml/2006/wordprocessingDrawing" xmlns:w10="urn:schemas-microsoft-com:office:word" xmlns:w="http://schemas.openxmlformats.org/wordprocessingml/2006/main" xmlns:w14="http://schemas.microsoft.com/office/word/2010/wordml" xmlns:w15="http://schemas.microsoft.com/office/word/2012/wordml" xmlns:w16cid="http://schemas.microsoft.com/office/word/2016/wordml/cid" xmlns:w16se="http://schemas.microsoft.com/office/word/2015/wordml/symex" xmlns:wpg="http://schemas.microsoft.com/office/word/2010/wordprocessingGroup" xmlns:wpi="http://schemas.microsoft.com/office/word/2010/wordprocessingInk" xmlns:wne="http://schemas.microsoft.com/office/word/2006/wordml" xmlns:wps="http://schemas.microsoft.com/office/word/2010/wordprocessingShape" mc:Ignorable="w14 w15 w16se w16cid wp14">
   <w:body>
     <w:p>
       <w:pPr>
@@ -280,7 +280,25 @@
           <w:sz w:val="20"/>
           <w:szCs w:val="20"/>
         </w:rPr>
-        <w:t>. We also created a develop branch where would push our changes to share them with the rest of the group</w:t>
+        <w:t xml:space="preserve">. We also created a develop branch where </w:t>
+      </w:r>
+      <w:r>
+        <w:rPr>
+          <w:rFonts w:ascii="Segoe UI" w:hAnsi="Segoe UI" w:cs="Segoe UI"/>
+          <w:color w:val="000000"/>
+          <w:sz w:val="20"/>
+          <w:szCs w:val="20"/>
+        </w:rPr>
+        <w:t xml:space="preserve">we </w:t>
+      </w:r>
+      <w:r>
+        <w:rPr>
+          <w:rFonts w:ascii="Segoe UI" w:hAnsi="Segoe UI" w:cs="Segoe UI"/>
+          <w:color w:val="000000"/>
+          <w:sz w:val="20"/>
+          <w:szCs w:val="20"/>
+        </w:rPr>
+        <w:t>would push our changes to share them with the rest of the group</w:t>
       </w:r>
       <w:r>
         <w:rPr>
@@ -334,7 +352,45 @@
           <w:sz w:val="20"/>
           <w:szCs w:val="20"/>
         </w:rPr>
-        <w:t xml:space="preserve"> as our main base line so it means that one has the previous changes, such something happen during the develop branch. This essentially means that we have branches linked to Develop, and then develop linked to master.</w:t>
+        <w:t xml:space="preserve"> as our main </w:t>
+      </w:r>
+      <w:proofErr w:type="gramStart"/>
+      <w:r>
+        <w:rPr>
+          <w:rFonts w:ascii="Segoe UI" w:hAnsi="Segoe UI" w:cs="Segoe UI"/>
+          <w:color w:val="000000"/>
+          <w:sz w:val="20"/>
+          <w:szCs w:val="20"/>
+        </w:rPr>
+        <w:t>baseline</w:t>
+      </w:r>
+      <w:proofErr w:type="gramEnd"/>
+      <w:r>
+        <w:rPr>
+          <w:rFonts w:ascii="Segoe UI" w:hAnsi="Segoe UI" w:cs="Segoe UI"/>
+          <w:color w:val="000000"/>
+          <w:sz w:val="20"/>
+          <w:szCs w:val="20"/>
+        </w:rPr>
+        <w:t xml:space="preserve"> so it means that one has the previous changes, </w:t>
+      </w:r>
+      <w:r>
+        <w:rPr>
+          <w:rFonts w:ascii="Segoe UI" w:hAnsi="Segoe UI" w:cs="Segoe UI"/>
+          <w:color w:val="000000"/>
+          <w:sz w:val="20"/>
+          <w:szCs w:val="20"/>
+        </w:rPr>
+        <w:t>should</w:t>
+      </w:r>
+      <w:r>
+        <w:rPr>
+          <w:rFonts w:ascii="Segoe UI" w:hAnsi="Segoe UI" w:cs="Segoe UI"/>
+          <w:color w:val="000000"/>
+          <w:sz w:val="20"/>
+          <w:szCs w:val="20"/>
+        </w:rPr>
+        <w:t xml:space="preserve"> something happen during the develop branch. This essentially means that we have branches linked to Develop, and then develop linked to master.</w:t>
       </w:r>
     </w:p>
     <w:p>
@@ -342,112 +398,248 @@
         <w:autoSpaceDE w:val="0"/>
         <w:autoSpaceDN w:val="0"/>
         <w:spacing w:before="40" w:after="40" w:line="240" w:lineRule="auto"/>
-      </w:pPr>
+        <w:ind w:firstLine="720"/>
+        <w:rPr>
+          <w:rFonts w:ascii="Segoe UI" w:hAnsi="Segoe UI" w:cs="Segoe UI"/>
+          <w:color w:val="000000"/>
+          <w:sz w:val="20"/>
+          <w:szCs w:val="20"/>
+        </w:rPr>
+      </w:pPr>
+      <w:r>
+        <w:rPr>
+          <w:rFonts w:ascii="Segoe UI" w:hAnsi="Segoe UI" w:cs="Segoe UI"/>
+          <w:color w:val="000000"/>
+          <w:sz w:val="20"/>
+          <w:szCs w:val="20"/>
+        </w:rPr>
+        <w:t xml:space="preserve">Every time we stared working on something we’d have to </w:t>
+      </w:r>
+      <w:proofErr w:type="gramStart"/>
+      <w:r>
+        <w:rPr>
+          <w:rFonts w:ascii="Segoe UI" w:hAnsi="Segoe UI" w:cs="Segoe UI"/>
+          <w:color w:val="000000"/>
+          <w:sz w:val="20"/>
+          <w:szCs w:val="20"/>
+        </w:rPr>
+        <w:t>fetch, and</w:t>
+      </w:r>
+      <w:proofErr w:type="gramEnd"/>
+      <w:r>
+        <w:rPr>
+          <w:rFonts w:ascii="Segoe UI" w:hAnsi="Segoe UI" w:cs="Segoe UI"/>
+          <w:color w:val="000000"/>
+          <w:sz w:val="20"/>
+          <w:szCs w:val="20"/>
+        </w:rPr>
+        <w:t xml:space="preserve"> pull any changes that may have been made so that we do not override each other’s changes.</w:t>
+      </w:r>
+      <w:r>
+        <w:rPr>
+          <w:rFonts w:ascii="Segoe UI" w:hAnsi="Segoe UI" w:cs="Segoe UI"/>
+          <w:color w:val="000000"/>
+          <w:sz w:val="20"/>
+          <w:szCs w:val="20"/>
+        </w:rPr>
+        <w:t xml:space="preserve"> We also made sure that we were working on different parts of the pr</w:t>
+      </w:r>
+      <w:r>
+        <w:rPr>
+          <w:rFonts w:ascii="Segoe UI" w:hAnsi="Segoe UI" w:cs="Segoe UI"/>
+          <w:color w:val="000000"/>
+          <w:sz w:val="20"/>
+          <w:szCs w:val="20"/>
+        </w:rPr>
+        <w:t>oject to prevent any major changes before we worked on updating and merging.</w:t>
+      </w:r>
+      <w:r>
+        <w:rPr>
+          <w:rFonts w:ascii="Segoe UI" w:hAnsi="Segoe UI" w:cs="Segoe UI"/>
+          <w:color w:val="000000"/>
+          <w:sz w:val="20"/>
+          <w:szCs w:val="20"/>
+        </w:rPr>
+        <w:t xml:space="preserve"> </w:t>
+      </w:r>
+      <w:r>
+        <w:rPr>
+          <w:rFonts w:ascii="Segoe UI" w:hAnsi="Segoe UI" w:cs="Segoe UI"/>
+          <w:color w:val="000000"/>
+          <w:sz w:val="20"/>
+          <w:szCs w:val="20"/>
+        </w:rPr>
+        <w:t>We also</w:t>
+      </w:r>
+      <w:r>
+        <w:rPr>
+          <w:rFonts w:ascii="Segoe UI" w:hAnsi="Segoe UI" w:cs="Segoe UI"/>
+          <w:color w:val="000000"/>
+          <w:sz w:val="20"/>
+          <w:szCs w:val="20"/>
+        </w:rPr>
+        <w:t xml:space="preserve"> did pull requests</w:t>
+      </w:r>
+      <w:r>
+        <w:rPr>
+          <w:rFonts w:ascii="Segoe UI" w:hAnsi="Segoe UI" w:cs="Segoe UI"/>
+          <w:color w:val="000000"/>
+          <w:sz w:val="20"/>
+          <w:szCs w:val="20"/>
+        </w:rPr>
+        <w:t xml:space="preserve"> to allow other collaborators to check the changes and comment if needed</w:t>
+      </w:r>
+      <w:r>
+        <w:rPr>
+          <w:rFonts w:ascii="Segoe UI" w:hAnsi="Segoe UI" w:cs="Segoe UI"/>
+          <w:color w:val="000000"/>
+          <w:sz w:val="20"/>
+          <w:szCs w:val="20"/>
+        </w:rPr>
+        <w:t xml:space="preserve">, and </w:t>
+      </w:r>
+      <w:r>
+        <w:rPr>
+          <w:rFonts w:ascii="Segoe UI" w:hAnsi="Segoe UI" w:cs="Segoe UI"/>
+          <w:color w:val="000000"/>
+          <w:sz w:val="20"/>
+          <w:szCs w:val="20"/>
+        </w:rPr>
+        <w:t>merges</w:t>
+      </w:r>
+      <w:r>
+        <w:rPr>
+          <w:rFonts w:ascii="Segoe UI" w:hAnsi="Segoe UI" w:cs="Segoe UI"/>
+          <w:color w:val="000000"/>
+          <w:sz w:val="20"/>
+          <w:szCs w:val="20"/>
+        </w:rPr>
+        <w:t>.</w:t>
+      </w:r>
     </w:p>
     <w:p>
       <w:pPr>
         <w:autoSpaceDE w:val="0"/>
         <w:autoSpaceDN w:val="0"/>
         <w:spacing w:before="40" w:after="40" w:line="240" w:lineRule="auto"/>
-        <w:rPr>
-          <w:rFonts w:ascii="Segoe UI" w:hAnsi="Segoe UI" w:cs="Segoe UI"/>
-          <w:color w:val="000000"/>
-          <w:sz w:val="20"/>
-          <w:szCs w:val="20"/>
-        </w:rPr>
-      </w:pPr>
-      <w:r>
-        <w:rPr>
-          <w:rFonts w:ascii="Segoe UI" w:hAnsi="Segoe UI" w:cs="Segoe UI"/>
-          <w:color w:val="000000"/>
-          <w:sz w:val="20"/>
-          <w:szCs w:val="20"/>
-        </w:rPr>
-        <w:t>Every time we stared working on something we’d have to fetch, and pull any changes that may have been made so that we do not override each other’s changes.</w:t>
-      </w:r>
-      <w:r>
-        <w:rPr>
-          <w:rFonts w:ascii="Segoe UI" w:hAnsi="Segoe UI" w:cs="Segoe UI"/>
-          <w:color w:val="000000"/>
-          <w:sz w:val="20"/>
-          <w:szCs w:val="20"/>
-        </w:rPr>
-        <w:t xml:space="preserve"> We also made sure that we were working on different parts of the pr</w:t>
-      </w:r>
-      <w:r>
-        <w:rPr>
-          <w:rFonts w:ascii="Segoe UI" w:hAnsi="Segoe UI" w:cs="Segoe UI"/>
-          <w:color w:val="000000"/>
-          <w:sz w:val="20"/>
-          <w:szCs w:val="20"/>
-        </w:rPr>
-        <w:t>oject to prevent any major changes before we worked on updating and merging.</w:t>
-      </w:r>
-      <w:r>
-        <w:rPr>
-          <w:rFonts w:ascii="Segoe UI" w:hAnsi="Segoe UI" w:cs="Segoe UI"/>
-          <w:color w:val="000000"/>
-          <w:sz w:val="20"/>
-          <w:szCs w:val="20"/>
-        </w:rPr>
-        <w:t xml:space="preserve"> </w:t>
-      </w:r>
-      <w:r>
-        <w:rPr>
-          <w:rFonts w:ascii="Segoe UI" w:hAnsi="Segoe UI" w:cs="Segoe UI"/>
-          <w:color w:val="000000"/>
-          <w:sz w:val="20"/>
-          <w:szCs w:val="20"/>
-        </w:rPr>
-        <w:t>We also</w:t>
-      </w:r>
-      <w:r>
-        <w:rPr>
-          <w:rFonts w:ascii="Segoe UI" w:hAnsi="Segoe UI" w:cs="Segoe UI"/>
-          <w:color w:val="000000"/>
-          <w:sz w:val="20"/>
-          <w:szCs w:val="20"/>
-        </w:rPr>
-        <w:t xml:space="preserve"> did pull requests</w:t>
-      </w:r>
-      <w:r>
-        <w:rPr>
-          <w:rFonts w:ascii="Segoe UI" w:hAnsi="Segoe UI" w:cs="Segoe UI"/>
-          <w:color w:val="000000"/>
-          <w:sz w:val="20"/>
-          <w:szCs w:val="20"/>
-        </w:rPr>
-        <w:t xml:space="preserve"> to allow other collaborators to check the changes and comment if needed</w:t>
-      </w:r>
-      <w:r>
-        <w:rPr>
-          <w:rFonts w:ascii="Segoe UI" w:hAnsi="Segoe UI" w:cs="Segoe UI"/>
-          <w:color w:val="000000"/>
-          <w:sz w:val="20"/>
-          <w:szCs w:val="20"/>
-        </w:rPr>
-        <w:t xml:space="preserve">, and </w:t>
-      </w:r>
-      <w:r>
-        <w:rPr>
-          <w:rFonts w:ascii="Segoe UI" w:hAnsi="Segoe UI" w:cs="Segoe UI"/>
-          <w:color w:val="000000"/>
-          <w:sz w:val="20"/>
-          <w:szCs w:val="20"/>
-        </w:rPr>
-        <w:t>merges</w:t>
-      </w:r>
-      <w:r>
-        <w:rPr>
-          <w:rFonts w:ascii="Segoe UI" w:hAnsi="Segoe UI" w:cs="Segoe UI"/>
-          <w:color w:val="000000"/>
-          <w:sz w:val="20"/>
-          <w:szCs w:val="20"/>
-        </w:rPr>
-        <w:t>.</w:t>
+        <w:ind w:firstLine="720"/>
+        <w:rPr>
+          <w:rFonts w:ascii="Segoe UI" w:hAnsi="Segoe UI" w:cs="Segoe UI"/>
+          <w:color w:val="000000"/>
+          <w:sz w:val="20"/>
+          <w:szCs w:val="20"/>
+        </w:rPr>
+      </w:pPr>
+      <w:r>
+        <w:rPr>
+          <w:rFonts w:ascii="Segoe UI" w:hAnsi="Segoe UI" w:cs="Segoe UI"/>
+          <w:color w:val="000000"/>
+          <w:sz w:val="20"/>
+          <w:szCs w:val="20"/>
+        </w:rPr>
+        <w:t>Although o</w:t>
       </w:r>
       <w:bookmarkStart w:id="0" w:name="_GoBack"/>
       <w:bookmarkEnd w:id="0"/>
+      <w:r>
+        <w:rPr>
+          <w:rFonts w:ascii="Segoe UI" w:hAnsi="Segoe UI" w:cs="Segoe UI"/>
+          <w:color w:val="000000"/>
+          <w:sz w:val="20"/>
+          <w:szCs w:val="20"/>
+        </w:rPr>
+        <w:t xml:space="preserve">ur team all had experience using VCS, such as Subversion and SourceTree, some members were lacking in experience with Git and GitHub. Recognizing this the two more experienced members of the team helped </w:t>
+      </w:r>
+      <w:r>
+        <w:rPr>
+          <w:rFonts w:ascii="Segoe UI" w:hAnsi="Segoe UI" w:cs="Segoe UI"/>
+          <w:color w:val="000000"/>
+          <w:sz w:val="20"/>
+          <w:szCs w:val="20"/>
+        </w:rPr>
+        <w:t>the others</w:t>
+      </w:r>
+      <w:r>
+        <w:rPr>
+          <w:rFonts w:ascii="Segoe UI" w:hAnsi="Segoe UI" w:cs="Segoe UI"/>
+          <w:color w:val="000000"/>
+          <w:sz w:val="20"/>
+          <w:szCs w:val="20"/>
+        </w:rPr>
+        <w:t xml:space="preserve"> to get GitHub set up on their machine</w:t>
+      </w:r>
+      <w:r>
+        <w:rPr>
+          <w:rFonts w:ascii="Segoe UI" w:hAnsi="Segoe UI" w:cs="Segoe UI"/>
+          <w:color w:val="000000"/>
+          <w:sz w:val="20"/>
+          <w:szCs w:val="20"/>
+        </w:rPr>
+        <w:t xml:space="preserve"> </w:t>
+      </w:r>
+      <w:r>
+        <w:rPr>
+          <w:rFonts w:ascii="Segoe UI" w:hAnsi="Segoe UI" w:cs="Segoe UI"/>
+          <w:color w:val="000000"/>
+          <w:sz w:val="20"/>
+          <w:szCs w:val="20"/>
+        </w:rPr>
+        <w:t>and guided them through the process of creating a branch, pulling it to their own machine, and committing it back to GitHub.</w:t>
+      </w:r>
+    </w:p>
+    <w:p>
+      <w:pPr>
+        <w:autoSpaceDE w:val="0"/>
+        <w:autoSpaceDN w:val="0"/>
+        <w:spacing w:before="40" w:after="40" w:line="240" w:lineRule="auto"/>
+        <w:ind w:firstLine="720"/>
+        <w:rPr>
+          <w:rFonts w:ascii="Segoe UI" w:hAnsi="Segoe UI" w:cs="Segoe UI"/>
+          <w:color w:val="000000"/>
+          <w:sz w:val="20"/>
+          <w:szCs w:val="20"/>
+        </w:rPr>
+      </w:pPr>
+      <w:r>
+        <w:rPr>
+          <w:rFonts w:ascii="Segoe UI" w:hAnsi="Segoe UI" w:cs="Segoe UI"/>
+          <w:color w:val="000000"/>
+          <w:sz w:val="20"/>
+          <w:szCs w:val="20"/>
+        </w:rPr>
+        <w:t xml:space="preserve">The ability to track each other’s work also allowed us to identify who was struggling with tasks and offer help. For example, we saw that the branch for task 16.28 was becoming (relatively) long-lived, due to build issues. We identified that although there was an issue within the code, IntelliJ’s tools made it difficult to track to the source of the problem. </w:t>
+      </w:r>
+      <w:r>
+        <w:rPr>
+          <w:rFonts w:ascii="Segoe UI" w:hAnsi="Segoe UI" w:cs="Segoe UI"/>
+          <w:color w:val="000000"/>
+          <w:sz w:val="20"/>
+          <w:szCs w:val="20"/>
+        </w:rPr>
+        <w:t xml:space="preserve">We then decided to try another IDE (BlueJ) to see if this gave us more detailed information about the build issues, or otherwise gave us more to work with in identifying the problem. Working through this issue as a team was only possible as Git gave us the ability to track how each task was progressing. </w:t>
+      </w:r>
+      <w:r>
+        <w:rPr>
+          <w:rFonts w:ascii="Segoe UI" w:hAnsi="Segoe UI" w:cs="Segoe UI"/>
+          <w:color w:val="000000"/>
+          <w:sz w:val="20"/>
+          <w:szCs w:val="20"/>
+        </w:rPr>
+        <w:t xml:space="preserve"> </w:t>
+      </w:r>
+    </w:p>
+    <w:p>
+      <w:pPr>
+        <w:autoSpaceDE w:val="0"/>
+        <w:autoSpaceDN w:val="0"/>
+        <w:spacing w:before="40" w:after="40" w:line="240" w:lineRule="auto"/>
+        <w:rPr>
+          <w:rFonts w:ascii="Segoe UI" w:hAnsi="Segoe UI" w:cs="Segoe UI"/>
+          <w:color w:val="000000"/>
+          <w:sz w:val="20"/>
+          <w:szCs w:val="20"/>
+        </w:rPr>
+      </w:pPr>
     </w:p>
     <w:p>
       <w:pPr>
@@ -533,7 +725,7 @@
 </file>
 
 <file path=word/endnotes.xml><?xml version="1.0" encoding="utf-8"?>
-<w:endnotes xmlns:wpc="http://schemas.microsoft.com/office/word/2010/wordprocessingCanvas" xmlns:cx="http://schemas.microsoft.com/office/drawing/2014/chartex" xmlns:cx1="http://schemas.microsoft.com/office/drawing/2015/9/8/chartex" xmlns:mc="http://schemas.openxmlformats.org/markup-compatibility/2006" xmlns:o="urn:schemas-microsoft-com:office:office" xmlns:r="http://schemas.openxmlformats.org/officeDocument/2006/relationships" xmlns:m="http://schemas.openxmlformats.org/officeDocument/2006/math" xmlns:v="urn:schemas-microsoft-com:vml" xmlns:wp14="http://schemas.microsoft.com/office/word/2010/wordprocessingDrawing" xmlns:wp="http://schemas.openxmlformats.org/drawingml/2006/wordprocessingDrawing" xmlns:w10="urn:schemas-microsoft-com:office:word" xmlns:w="http://schemas.openxmlformats.org/wordprocessingml/2006/main" xmlns:w14="http://schemas.microsoft.com/office/word/2010/wordml" xmlns:w15="http://schemas.microsoft.com/office/word/2012/wordml" xmlns:w16se="http://schemas.microsoft.com/office/word/2015/wordml/symex" xmlns:wpg="http://schemas.microsoft.com/office/word/2010/wordprocessingGroup" xmlns:wpi="http://schemas.microsoft.com/office/word/2010/wordprocessingInk" xmlns:wne="http://schemas.microsoft.com/office/word/2006/wordml" xmlns:wps="http://schemas.microsoft.com/office/word/2010/wordprocessingShape" mc:Ignorable="w14 w15 w16se wp14">
+<w:endnotes xmlns:wpc="http://schemas.microsoft.com/office/word/2010/wordprocessingCanvas" xmlns:cx="http://schemas.microsoft.com/office/drawing/2014/chartex" xmlns:cx1="http://schemas.microsoft.com/office/drawing/2015/9/8/chartex" xmlns:cx2="http://schemas.microsoft.com/office/drawing/2015/10/21/chartex" xmlns:cx3="http://schemas.microsoft.com/office/drawing/2016/5/9/chartex" xmlns:cx4="http://schemas.microsoft.com/office/drawing/2016/5/10/chartex" xmlns:cx5="http://schemas.microsoft.com/office/drawing/2016/5/11/chartex" xmlns:cx6="http://schemas.microsoft.com/office/drawing/2016/5/12/chartex" xmlns:cx7="http://schemas.microsoft.com/office/drawing/2016/5/13/chartex" xmlns:cx8="http://schemas.microsoft.com/office/drawing/2016/5/14/chartex" xmlns:mc="http://schemas.openxmlformats.org/markup-compatibility/2006" xmlns:aink="http://schemas.microsoft.com/office/drawing/2016/ink" xmlns:am3d="http://schemas.microsoft.com/office/drawing/2017/model3d" xmlns:o="urn:schemas-microsoft-com:office:office" xmlns:r="http://schemas.openxmlformats.org/officeDocument/2006/relationships" xmlns:m="http://schemas.openxmlformats.org/officeDocument/2006/math" xmlns:v="urn:schemas-microsoft-com:vml" xmlns:wp14="http://schemas.microsoft.com/office/word/2010/wordprocessingDrawing" xmlns:wp="http://schemas.openxmlformats.org/drawingml/2006/wordprocessingDrawing" xmlns:w10="urn:schemas-microsoft-com:office:word" xmlns:w="http://schemas.openxmlformats.org/wordprocessingml/2006/main" xmlns:w14="http://schemas.microsoft.com/office/word/2010/wordml" xmlns:w15="http://schemas.microsoft.com/office/word/2012/wordml" xmlns:w16cid="http://schemas.microsoft.com/office/word/2016/wordml/cid" xmlns:w16se="http://schemas.microsoft.com/office/word/2015/wordml/symex" xmlns:wpg="http://schemas.microsoft.com/office/word/2010/wordprocessingGroup" xmlns:wpi="http://schemas.microsoft.com/office/word/2010/wordprocessingInk" xmlns:wne="http://schemas.microsoft.com/office/word/2006/wordml" xmlns:wps="http://schemas.microsoft.com/office/word/2010/wordprocessingShape" mc:Ignorable="w14 w15 w16se w16cid wp14">
   <w:endnote w:type="separator" w:id="-1">
     <w:p>
       <w:pPr>
@@ -558,7 +750,7 @@
 </file>
 
 <file path=word/footnotes.xml><?xml version="1.0" encoding="utf-8"?>
-<w:footnotes xmlns:wpc="http://schemas.microsoft.com/office/word/2010/wordprocessingCanvas" xmlns:cx="http://schemas.microsoft.com/office/drawing/2014/chartex" xmlns:cx1="http://schemas.microsoft.com/office/drawing/2015/9/8/chartex" xmlns:mc="http://schemas.openxmlformats.org/markup-compatibility/2006" xmlns:o="urn:schemas-microsoft-com:office:office" xmlns:r="http://schemas.openxmlformats.org/officeDocument/2006/relationships" xmlns:m="http://schemas.openxmlformats.org/officeDocument/2006/math" xmlns:v="urn:schemas-microsoft-com:vml" xmlns:wp14="http://schemas.microsoft.com/office/word/2010/wordprocessingDrawing" xmlns:wp="http://schemas.openxmlformats.org/drawingml/2006/wordprocessingDrawing" xmlns:w10="urn:schemas-microsoft-com:office:word" xmlns:w="http://schemas.openxmlformats.org/wordprocessingml/2006/main" xmlns:w14="http://schemas.microsoft.com/office/word/2010/wordml" xmlns:w15="http://schemas.microsoft.com/office/word/2012/wordml" xmlns:w16se="http://schemas.microsoft.com/office/word/2015/wordml/symex" xmlns:wpg="http://schemas.microsoft.com/office/word/2010/wordprocessingGroup" xmlns:wpi="http://schemas.microsoft.com/office/word/2010/wordprocessingInk" xmlns:wne="http://schemas.microsoft.com/office/word/2006/wordml" xmlns:wps="http://schemas.microsoft.com/office/word/2010/wordprocessingShape" mc:Ignorable="w14 w15 w16se wp14">
+<w:footnotes xmlns:wpc="http://schemas.microsoft.com/office/word/2010/wordprocessingCanvas" xmlns:cx="http://schemas.microsoft.com/office/drawing/2014/chartex" xmlns:cx1="http://schemas.microsoft.com/office/drawing/2015/9/8/chartex" xmlns:cx2="http://schemas.microsoft.com/office/drawing/2015/10/21/chartex" xmlns:cx3="http://schemas.microsoft.com/office/drawing/2016/5/9/chartex" xmlns:cx4="http://schemas.microsoft.com/office/drawing/2016/5/10/chartex" xmlns:cx5="http://schemas.microsoft.com/office/drawing/2016/5/11/chartex" xmlns:cx6="http://schemas.microsoft.com/office/drawing/2016/5/12/chartex" xmlns:cx7="http://schemas.microsoft.com/office/drawing/2016/5/13/chartex" xmlns:cx8="http://schemas.microsoft.com/office/drawing/2016/5/14/chartex" xmlns:mc="http://schemas.openxmlformats.org/markup-compatibility/2006" xmlns:aink="http://schemas.microsoft.com/office/drawing/2016/ink" xmlns:am3d="http://schemas.microsoft.com/office/drawing/2017/model3d" xmlns:o="urn:schemas-microsoft-com:office:office" xmlns:r="http://schemas.openxmlformats.org/officeDocument/2006/relationships" xmlns:m="http://schemas.openxmlformats.org/officeDocument/2006/math" xmlns:v="urn:schemas-microsoft-com:vml" xmlns:wp14="http://schemas.microsoft.com/office/word/2010/wordprocessingDrawing" xmlns:wp="http://schemas.openxmlformats.org/drawingml/2006/wordprocessingDrawing" xmlns:w10="urn:schemas-microsoft-com:office:word" xmlns:w="http://schemas.openxmlformats.org/wordprocessingml/2006/main" xmlns:w14="http://schemas.microsoft.com/office/word/2010/wordml" xmlns:w15="http://schemas.microsoft.com/office/word/2012/wordml" xmlns:w16cid="http://schemas.microsoft.com/office/word/2016/wordml/cid" xmlns:w16se="http://schemas.microsoft.com/office/word/2015/wordml/symex" xmlns:wpg="http://schemas.microsoft.com/office/word/2010/wordprocessingGroup" xmlns:wpi="http://schemas.microsoft.com/office/word/2010/wordprocessingInk" xmlns:wne="http://schemas.microsoft.com/office/word/2006/wordml" xmlns:wps="http://schemas.microsoft.com/office/word/2010/wordprocessingShape" mc:Ignorable="w14 w15 w16se w16cid wp14">
   <w:footnote w:type="separator" w:id="-1">
     <w:p>
       <w:pPr>
@@ -583,7 +775,7 @@
 </file>
 
 <file path=word/header1.xml><?xml version="1.0" encoding="utf-8"?>
-<w:hdr xmlns:wpc="http://schemas.microsoft.com/office/word/2010/wordprocessingCanvas" xmlns:cx="http://schemas.microsoft.com/office/drawing/2014/chartex" xmlns:cx1="http://schemas.microsoft.com/office/drawing/2015/9/8/chartex" xmlns:mc="http://schemas.openxmlformats.org/markup-compatibility/2006" xmlns:o="urn:schemas-microsoft-com:office:office" xmlns:r="http://schemas.openxmlformats.org/officeDocument/2006/relationships" xmlns:m="http://schemas.openxmlformats.org/officeDocument/2006/math" xmlns:v="urn:schemas-microsoft-com:vml" xmlns:wp14="http://schemas.microsoft.com/office/word/2010/wordprocessingDrawing" xmlns:wp="http://schemas.openxmlformats.org/drawingml/2006/wordprocessingDrawing" xmlns:w10="urn:schemas-microsoft-com:office:word" xmlns:w="http://schemas.openxmlformats.org/wordprocessingml/2006/main" xmlns:w14="http://schemas.microsoft.com/office/word/2010/wordml" xmlns:w15="http://schemas.microsoft.com/office/word/2012/wordml" xmlns:w16se="http://schemas.microsoft.com/office/word/2015/wordml/symex" xmlns:wpg="http://schemas.microsoft.com/office/word/2010/wordprocessingGroup" xmlns:wpi="http://schemas.microsoft.com/office/word/2010/wordprocessingInk" xmlns:wne="http://schemas.microsoft.com/office/word/2006/wordml" xmlns:wps="http://schemas.microsoft.com/office/word/2010/wordprocessingShape" mc:Ignorable="w14 w15 w16se wp14">
+<w:hdr xmlns:wpc="http://schemas.microsoft.com/office/word/2010/wordprocessingCanvas" xmlns:cx="http://schemas.microsoft.com/office/drawing/2014/chartex" xmlns:cx1="http://schemas.microsoft.com/office/drawing/2015/9/8/chartex" xmlns:cx2="http://schemas.microsoft.com/office/drawing/2015/10/21/chartex" xmlns:cx3="http://schemas.microsoft.com/office/drawing/2016/5/9/chartex" xmlns:cx4="http://schemas.microsoft.com/office/drawing/2016/5/10/chartex" xmlns:cx5="http://schemas.microsoft.com/office/drawing/2016/5/11/chartex" xmlns:cx6="http://schemas.microsoft.com/office/drawing/2016/5/12/chartex" xmlns:cx7="http://schemas.microsoft.com/office/drawing/2016/5/13/chartex" xmlns:cx8="http://schemas.microsoft.com/office/drawing/2016/5/14/chartex" xmlns:mc="http://schemas.openxmlformats.org/markup-compatibility/2006" xmlns:aink="http://schemas.microsoft.com/office/drawing/2016/ink" xmlns:am3d="http://schemas.microsoft.com/office/drawing/2017/model3d" xmlns:o="urn:schemas-microsoft-com:office:office" xmlns:r="http://schemas.openxmlformats.org/officeDocument/2006/relationships" xmlns:m="http://schemas.openxmlformats.org/officeDocument/2006/math" xmlns:v="urn:schemas-microsoft-com:vml" xmlns:wp14="http://schemas.microsoft.com/office/word/2010/wordprocessingDrawing" xmlns:wp="http://schemas.openxmlformats.org/drawingml/2006/wordprocessingDrawing" xmlns:w10="urn:schemas-microsoft-com:office:word" xmlns:w="http://schemas.openxmlformats.org/wordprocessingml/2006/main" xmlns:w14="http://schemas.microsoft.com/office/word/2010/wordml" xmlns:w15="http://schemas.microsoft.com/office/word/2012/wordml" xmlns:w16cid="http://schemas.microsoft.com/office/word/2016/wordml/cid" xmlns:w16se="http://schemas.microsoft.com/office/word/2015/wordml/symex" xmlns:wpg="http://schemas.microsoft.com/office/word/2010/wordprocessingGroup" xmlns:wpi="http://schemas.microsoft.com/office/word/2010/wordprocessingInk" xmlns:wne="http://schemas.microsoft.com/office/word/2006/wordml" xmlns:wps="http://schemas.microsoft.com/office/word/2010/wordprocessingShape" mc:Ignorable="w14 w15 w16se w16cid wp14">
   <w:p>
     <w:pPr>
       <w:pStyle w:val="Header"/>
@@ -596,7 +788,7 @@
 </file>
 
 <file path=word/styles.xml><?xml version="1.0" encoding="utf-8"?>
-<w:styles xmlns:mc="http://schemas.openxmlformats.org/markup-compatibility/2006" xmlns:r="http://schemas.openxmlformats.org/officeDocument/2006/relationships" xmlns:w="http://schemas.openxmlformats.org/wordprocessingml/2006/main" xmlns:w14="http://schemas.microsoft.com/office/word/2010/wordml" xmlns:w15="http://schemas.microsoft.com/office/word/2012/wordml" xmlns:w16se="http://schemas.microsoft.com/office/word/2015/wordml/symex" mc:Ignorable="w14 w15 w16se">
+<w:styles xmlns:mc="http://schemas.openxmlformats.org/markup-compatibility/2006" xmlns:r="http://schemas.openxmlformats.org/officeDocument/2006/relationships" xmlns:w="http://schemas.openxmlformats.org/wordprocessingml/2006/main" xmlns:w14="http://schemas.microsoft.com/office/word/2010/wordml" xmlns:w15="http://schemas.microsoft.com/office/word/2012/wordml" xmlns:w16cid="http://schemas.microsoft.com/office/word/2016/wordml/cid" xmlns:w16se="http://schemas.microsoft.com/office/word/2015/wordml/symex" mc:Ignorable="w14 w15 w16se w16cid">
   <w:docDefaults>
     <w:rPrDefault>
       <w:rPr>
@@ -612,7 +804,7 @@
       </w:pPr>
     </w:pPrDefault>
   </w:docDefaults>
-  <w:latentStyles w:defLockedState="0" w:defUIPriority="99" w:defSemiHidden="0" w:defUnhideWhenUsed="0" w:defQFormat="0" w:count="371">
+  <w:latentStyles w:defLockedState="0" w:defUIPriority="99" w:defSemiHidden="0" w:defUnhideWhenUsed="0" w:defQFormat="0" w:count="375">
     <w:lsdException w:name="Normal" w:uiPriority="0" w:qFormat="1"/>
     <w:lsdException w:name="heading 1" w:uiPriority="9" w:qFormat="1"/>
     <w:lsdException w:name="heading 2" w:semiHidden="1" w:uiPriority="9" w:unhideWhenUsed="1" w:qFormat="1"/>
@@ -718,7 +910,6 @@
     <w:lsdException w:name="HTML Sample" w:semiHidden="1" w:unhideWhenUsed="1"/>
     <w:lsdException w:name="HTML Typewriter" w:semiHidden="1" w:unhideWhenUsed="1"/>
     <w:lsdException w:name="HTML Variable" w:semiHidden="1" w:unhideWhenUsed="1"/>
-    <w:lsdException w:name="Normal Table" w:semiHidden="1" w:unhideWhenUsed="1"/>
     <w:lsdException w:name="annotation subject" w:semiHidden="1" w:unhideWhenUsed="1"/>
     <w:lsdException w:name="No List" w:semiHidden="1" w:unhideWhenUsed="1"/>
     <w:lsdException w:name="Outline List 1" w:semiHidden="1" w:unhideWhenUsed="1"/>
@@ -762,10 +953,8 @@
     <w:lsdException w:name="Table Elegant" w:semiHidden="1" w:unhideWhenUsed="1"/>
     <w:lsdException w:name="Table Professional" w:semiHidden="1" w:unhideWhenUsed="1"/>
     <w:lsdException w:name="Table Subtle 1" w:semiHidden="1" w:unhideWhenUsed="1"/>
-    <w:lsdException w:name="Table Subtle 2" w:semiHidden="1" w:unhideWhenUsed="1"/>
     <w:lsdException w:name="Table Web 1" w:semiHidden="1" w:unhideWhenUsed="1"/>
     <w:lsdException w:name="Table Web 2" w:semiHidden="1" w:unhideWhenUsed="1"/>
-    <w:lsdException w:name="Table Web 3" w:semiHidden="1" w:unhideWhenUsed="1"/>
     <w:lsdException w:name="Balloon Text" w:semiHidden="1" w:unhideWhenUsed="1"/>
     <w:lsdException w:name="Table Grid" w:uiPriority="39"/>
     <w:lsdException w:name="Table Theme" w:semiHidden="1" w:unhideWhenUsed="1"/>
@@ -984,6 +1173,10 @@
     <w:lsdException w:name="List Table 5 Dark Accent 6" w:uiPriority="50"/>
     <w:lsdException w:name="List Table 6 Colorful Accent 6" w:uiPriority="51"/>
     <w:lsdException w:name="List Table 7 Colorful Accent 6" w:uiPriority="52"/>
+    <w:lsdException w:name="Mention" w:semiHidden="1" w:unhideWhenUsed="1"/>
+    <w:lsdException w:name="Smart Hyperlink" w:semiHidden="1" w:unhideWhenUsed="1"/>
+    <w:lsdException w:name="Hashtag" w:semiHidden="1" w:unhideWhenUsed="1"/>
+    <w:lsdException w:name="Unresolved Mention" w:semiHidden="1" w:unhideWhenUsed="1"/>
   </w:latentStyles>
   <w:style w:type="paragraph" w:default="1" w:styleId="Normal">
     <w:name w:val="Normal"/>

</xml_diff>

<commit_message>
Added statement to group statement
Added statement to group statement
</commit_message>
<xml_diff>
--- a/Group Statement..docx
+++ b/Group Statement..docx
@@ -352,27 +352,7 @@
           <w:sz w:val="20"/>
           <w:szCs w:val="20"/>
         </w:rPr>
-        <w:t xml:space="preserve"> as our main </w:t>
-      </w:r>
-      <w:proofErr w:type="gramStart"/>
-      <w:r>
-        <w:rPr>
-          <w:rFonts w:ascii="Segoe UI" w:hAnsi="Segoe UI" w:cs="Segoe UI"/>
-          <w:color w:val="000000"/>
-          <w:sz w:val="20"/>
-          <w:szCs w:val="20"/>
-        </w:rPr>
-        <w:t>baseline</w:t>
-      </w:r>
-      <w:proofErr w:type="gramEnd"/>
-      <w:r>
-        <w:rPr>
-          <w:rFonts w:ascii="Segoe UI" w:hAnsi="Segoe UI" w:cs="Segoe UI"/>
-          <w:color w:val="000000"/>
-          <w:sz w:val="20"/>
-          <w:szCs w:val="20"/>
-        </w:rPr>
-        <w:t xml:space="preserve"> so it means that one has the previous changes, </w:t>
+        <w:t xml:space="preserve"> as our main baseline so it means that one has the previous changes, </w:t>
       </w:r>
       <w:r>
         <w:rPr>
@@ -537,18 +517,7 @@
           <w:sz w:val="20"/>
           <w:szCs w:val="20"/>
         </w:rPr>
-        <w:t>Although o</w:t>
-      </w:r>
-      <w:bookmarkStart w:id="0" w:name="_GoBack"/>
-      <w:bookmarkEnd w:id="0"/>
-      <w:r>
-        <w:rPr>
-          <w:rFonts w:ascii="Segoe UI" w:hAnsi="Segoe UI" w:cs="Segoe UI"/>
-          <w:color w:val="000000"/>
-          <w:sz w:val="20"/>
-          <w:szCs w:val="20"/>
-        </w:rPr>
-        <w:t xml:space="preserve">ur team all had experience using VCS, such as Subversion and SourceTree, some members were lacking in experience with Git and GitHub. Recognizing this the two more experienced members of the team helped </w:t>
+        <w:t xml:space="preserve">Although our team all had experience using VCS, such as Subversion and SourceTree, some members were lacking in experience with Git and GitHub. Recognizing this the two more experienced members of the team helped </w:t>
       </w:r>
       <w:r>
         <w:rPr>
@@ -633,6 +602,7 @@
         <w:autoSpaceDE w:val="0"/>
         <w:autoSpaceDN w:val="0"/>
         <w:spacing w:before="40" w:after="40" w:line="240" w:lineRule="auto"/>
+        <w:ind w:firstLine="720"/>
         <w:rPr>
           <w:rFonts w:ascii="Segoe UI" w:hAnsi="Segoe UI" w:cs="Segoe UI"/>
           <w:color w:val="000000"/>
@@ -646,59 +616,47 @@
         <w:autoSpaceDE w:val="0"/>
         <w:autoSpaceDN w:val="0"/>
         <w:spacing w:before="40" w:after="40" w:line="240" w:lineRule="auto"/>
-        <w:rPr>
-          <w:rFonts w:ascii="Segoe UI" w:hAnsi="Segoe UI" w:cs="Segoe UI"/>
-          <w:color w:val="000000"/>
-          <w:sz w:val="20"/>
-          <w:szCs w:val="20"/>
-        </w:rPr>
-      </w:pPr>
+        <w:ind w:firstLine="720"/>
+        <w:rPr>
+          <w:rFonts w:ascii="Segoe UI" w:hAnsi="Segoe UI" w:cs="Segoe UI"/>
+          <w:color w:val="000000"/>
+          <w:sz w:val="20"/>
+          <w:szCs w:val="20"/>
+        </w:rPr>
+      </w:pPr>
+      <w:r>
+        <w:rPr>
+          <w:rFonts w:ascii="Segoe UI" w:hAnsi="Segoe UI" w:cs="Segoe UI"/>
+          <w:color w:val="000000"/>
+          <w:sz w:val="20"/>
+          <w:szCs w:val="20"/>
+        </w:rPr>
+        <w:t xml:space="preserve">Despite the numerous benefits that come along with using GitHub to manage a project it can still be argued that with such a small project and only 4 contributors it can add extra complexity where it’s not needed. With just the four of us it was easy to split the tasks to the point where we weren’t working on the same thing and having to deal with any merge conflicts. </w:t>
+      </w:r>
+      <w:r>
+        <w:rPr>
+          <w:rFonts w:ascii="Segoe UI" w:hAnsi="Segoe UI" w:cs="Segoe UI"/>
+          <w:color w:val="000000"/>
+          <w:sz w:val="20"/>
+          <w:szCs w:val="20"/>
+        </w:rPr>
+        <w:t>The same amount of work could have been achieved with using something like google drive to share the files, but at the very least it’s good practice for learning GitHub which is used so ubiquitously in the industry.</w:t>
+      </w:r>
+      <w:bookmarkStart w:id="0" w:name="_GoBack"/>
+      <w:bookmarkEnd w:id="0"/>
     </w:p>
     <w:p>
       <w:pPr>
         <w:autoSpaceDE w:val="0"/>
         <w:autoSpaceDN w:val="0"/>
         <w:spacing w:before="40" w:after="40" w:line="240" w:lineRule="auto"/>
-      </w:pPr>
-      <w:r>
-        <w:rPr>
-          <w:rFonts w:ascii="Segoe UI" w:hAnsi="Segoe UI" w:cs="Segoe UI"/>
-          <w:color w:val="000000"/>
-          <w:sz w:val="20"/>
-          <w:szCs w:val="20"/>
-        </w:rPr>
-        <w:t>INSERT SCREENSHOTS</w:t>
-      </w:r>
-    </w:p>
-    <w:p>
-      <w:pPr>
-        <w:autoSpaceDE w:val="0"/>
-        <w:autoSpaceDN w:val="0"/>
-        <w:spacing w:after="0" w:line="240" w:lineRule="auto"/>
-      </w:pPr>
-      <w:r>
-        <w:rPr>
-          <w:rFonts w:ascii="Segoe UI" w:hAnsi="Segoe UI" w:cs="Segoe UI"/>
-          <w:color w:val="6E6E73"/>
-          <w:sz w:val="16"/>
-          <w:szCs w:val="16"/>
-        </w:rPr>
-        <w:t> </w:t>
-      </w:r>
-    </w:p>
-    <w:p>
-      <w:pPr>
-        <w:autoSpaceDE w:val="0"/>
-        <w:autoSpaceDN w:val="0"/>
-        <w:spacing w:after="0" w:line="240" w:lineRule="auto"/>
-      </w:pPr>
-      <w:r>
-        <w:rPr>
-          <w:sz w:val="19"/>
-          <w:szCs w:val="19"/>
-        </w:rPr>
-        <w:t> </w:t>
-      </w:r>
+        <w:rPr>
+          <w:rFonts w:ascii="Segoe UI" w:hAnsi="Segoe UI" w:cs="Segoe UI"/>
+          <w:color w:val="000000"/>
+          <w:sz w:val="20"/>
+          <w:szCs w:val="20"/>
+        </w:rPr>
+      </w:pPr>
     </w:p>
     <w:p>
       <w:pPr>
@@ -706,12 +664,6 @@
           <w:u w:val="single"/>
         </w:rPr>
       </w:pPr>
-      <w:r>
-        <w:rPr>
-          <w:u w:val="single"/>
-        </w:rPr>
-        <w:t>(Still to be edited)</w:t>
-      </w:r>
     </w:p>
     <w:sectPr>
       <w:headerReference w:type="default" r:id="rId7"/>
@@ -804,7 +756,7 @@
       </w:pPr>
     </w:pPrDefault>
   </w:docDefaults>
-  <w:latentStyles w:defLockedState="0" w:defUIPriority="99" w:defSemiHidden="0" w:defUnhideWhenUsed="0" w:defQFormat="0" w:count="375">
+  <w:latentStyles w:defLockedState="0" w:defUIPriority="99" w:defSemiHidden="0" w:defUnhideWhenUsed="0" w:defQFormat="0" w:count="376">
     <w:lsdException w:name="Normal" w:uiPriority="0" w:qFormat="1"/>
     <w:lsdException w:name="heading 1" w:uiPriority="9" w:qFormat="1"/>
     <w:lsdException w:name="heading 2" w:semiHidden="1" w:uiPriority="9" w:unhideWhenUsed="1" w:qFormat="1"/>
@@ -953,11 +905,11 @@
     <w:lsdException w:name="Table Elegant" w:semiHidden="1" w:unhideWhenUsed="1"/>
     <w:lsdException w:name="Table Professional" w:semiHidden="1" w:unhideWhenUsed="1"/>
     <w:lsdException w:name="Table Subtle 1" w:semiHidden="1" w:unhideWhenUsed="1"/>
+    <w:lsdException w:name="Table Subtle 2" w:semiHidden="1" w:unhideWhenUsed="1"/>
     <w:lsdException w:name="Table Web 1" w:semiHidden="1" w:unhideWhenUsed="1"/>
     <w:lsdException w:name="Table Web 2" w:semiHidden="1" w:unhideWhenUsed="1"/>
     <w:lsdException w:name="Balloon Text" w:semiHidden="1" w:unhideWhenUsed="1"/>
     <w:lsdException w:name="Table Grid" w:uiPriority="39"/>
-    <w:lsdException w:name="Table Theme" w:semiHidden="1" w:unhideWhenUsed="1"/>
     <w:lsdException w:name="Placeholder Text" w:semiHidden="1"/>
     <w:lsdException w:name="No Spacing" w:uiPriority="1" w:qFormat="1"/>
     <w:lsdException w:name="Light Shading" w:uiPriority="60"/>
@@ -1177,6 +1129,7 @@
     <w:lsdException w:name="Smart Hyperlink" w:semiHidden="1" w:unhideWhenUsed="1"/>
     <w:lsdException w:name="Hashtag" w:semiHidden="1" w:unhideWhenUsed="1"/>
     <w:lsdException w:name="Unresolved Mention" w:semiHidden="1" w:unhideWhenUsed="1"/>
+    <w:lsdException w:name="Smart Link" w:semiHidden="1" w:unhideWhenUsed="1"/>
   </w:latentStyles>
   <w:style w:type="paragraph" w:default="1" w:styleId="Normal">
     <w:name w:val="Normal"/>

</xml_diff>